<commit_message>
flemme de decrire ce que j'ai fait
</commit_message>
<xml_diff>
--- a/API JS/Documentation.docx
+++ b/API JS/Documentation.docx
@@ -11,6 +11,7 @@
           <w:b/>
           <w:bCs/>
           <w:color w:val="auto"/>
+          <w:lang w:val="en-GB"/>
         </w:rPr>
       </w:pPr>
       <w:r>
@@ -19,12 +20,21 @@
           <w:b/>
           <w:bCs/>
           <w:color w:val="auto"/>
+          <w:lang w:val="en-GB"/>
         </w:rPr>
         <w:t>API Twitch-Stats :</w:t>
       </w:r>
     </w:p>
     <w:p>
-      <w:r>
+      <w:pPr>
+        <w:rPr>
+          <w:lang w:val="en-GB"/>
+        </w:rPr>
+      </w:pPr>
+      <w:r>
+        <w:rPr>
+          <w:lang w:val="en-GB"/>
+        </w:rPr>
         <w:t>URL : http://localhost:3000/API</w:t>
       </w:r>
     </w:p>
@@ -169,7 +179,19 @@
           <w:lang w:val="en-GB"/>
         </w:rPr>
         <w:tab/>
-        <w:t>GET /stats/:name</w:t>
+        <w:t xml:space="preserve">GET </w:t>
+      </w:r>
+      <w:r>
+        <w:rPr>
+          <w:lang w:val="en-GB"/>
+        </w:rPr>
+        <w:t>streamers</w:t>
+      </w:r>
+      <w:r>
+        <w:rPr>
+          <w:lang w:val="en-GB"/>
+        </w:rPr>
+        <w:t>/stats/:name</w:t>
       </w:r>
     </w:p>
     <w:p>

</xml_diff>